<commit_message>
added more content to section 1
</commit_message>
<xml_diff>
--- a/report/1-research_motivation.docx
+++ b/report/1-research_motivation.docx
@@ -152,42 +152,63 @@
     </w:p>
     <w:p>
       <w:pPr>
-        <w:spacing w:line="276" w:lineRule="auto"/>
-      </w:pPr>
-      <w:r>
-        <w:t>Political crisis coupled with failed economic policy led to the decline of Zimbabwe’s economic output.</w:t>
-      </w:r>
-      <w:r>
-        <w:t xml:space="preserve"> </w:t>
-      </w:r>
-      <w:r>
-        <w:t>Over the past few decades, Zimbabwe’s economic decline has resulted in</w:t>
-      </w:r>
-      <w:r>
-        <w:t xml:space="preserve"> endemic poverty,</w:t>
-      </w:r>
-      <w:r>
-        <w:t xml:space="preserve"> hyperinflation</w:t>
-      </w:r>
-      <w:r>
-        <w:t>,</w:t>
-      </w:r>
-      <w:r>
-        <w:t xml:space="preserve"> and an unemployment rate of over 90% [12]. </w:t>
+        <w:rPr>
+          <w:rFonts w:ascii="Times New Roman" w:hAnsi="Times New Roman" w:cs="Times New Roman"/>
+          <w:sz w:val="24"/>
+          <w:szCs w:val="24"/>
+        </w:rPr>
+      </w:pPr>
+      <w:r>
+        <w:t>Suicide is the 15th leading cause of death worldwide, with over 75% of suicides occurring in low-income and middle-income countries [15]. Poverty, particularly in the form of worse economic status, diminished wealth, and unemployment is associated with suicide [15]. Poverty may be defined in terms of deprivation across the multiple dimensions of life, such as education, health, or housing [6]. Both chronic poverty and acute economic events, such as crop failure, constitute possible risk factors for suicidal ideations and behaviors [15].</w:t>
+      </w:r>
+    </w:p>
+    <w:p>
+      <w:pPr>
+        <w:rPr>
+          <w:rFonts w:ascii="Times New Roman" w:hAnsi="Times New Roman" w:cs="Times New Roman"/>
+          <w:sz w:val="24"/>
+          <w:szCs w:val="24"/>
+        </w:rPr>
+      </w:pPr>
+      <w:r>
+        <w:t>Poverty, unemployment, illiteracy, lack of civic facilities, poor access to health facilities, the absence of health insurance or of welfare are factors that adversely impact upon the overall mental health status of the population [17]. In developing countries, the interval between onset of suicidal ideation and the act of suicide is frequently overlooked—partly because of ignorance but also because families and subjects do not know where to seek help. Even when they do realize something is wrong, they lack resources to seek help. [17]</w:t>
+      </w:r>
+    </w:p>
+    <w:p>
+      <w:r>
+        <w:t>Endemic poverty, hyperinflation, and</w:t>
+      </w:r>
+      <w:r>
+        <w:t xml:space="preserve"> an unemployment rate of over 90% [12]</w:t>
+      </w:r>
+      <w:r>
+        <w:t xml:space="preserve"> have plagued Zimbabwe for decades, where p</w:t>
+      </w:r>
+      <w:r>
+        <w:t xml:space="preserve">olitical crisis coupled with failed economic policy </w:t>
+      </w:r>
+      <w:r>
+        <w:t xml:space="preserve">have </w:t>
+      </w:r>
+      <w:r>
+        <w:t xml:space="preserve">led to </w:t>
+      </w:r>
+      <w:r>
+        <w:t xml:space="preserve">its </w:t>
+      </w:r>
+      <w:r>
+        <w:t>decline</w:t>
+      </w:r>
+      <w:r>
+        <w:t xml:space="preserve">. </w:t>
       </w:r>
       <w:r>
         <w:t xml:space="preserve">Zimbabwe’s economic woes are often attributed to the policies of former dictator Robert Mugabe. Post Mugabe, Zimbabwe continues to deal with debt issues, difficulty attracting foreign investment, and currency instability. </w:t>
       </w:r>
     </w:p>
     <w:p>
-      <w:pPr>
-        <w:spacing w:after="0" w:line="276" w:lineRule="auto"/>
-      </w:pPr>
-      <w:r>
-        <w:t xml:space="preserve">The WHO estimates that 19 persons per 100k take their own life deliberately in Zimbabwe per annum (2019). Of the </w:t>
-      </w:r>
-      <w:r>
-        <w:t>166 countries in our study, Zimbabwe ranks 13</w:t>
+      <w:r>
+        <w:t>The WHO estimates that 19 persons per 100k take their own life deliberately in Zimbabwe per annum (2019). Of the 166 countries in our study, Zimbabwe ranks 13</w:t>
       </w:r>
       <w:r>
         <w:rPr>
@@ -202,8 +223,9 @@
     <w:p>
       <w:pPr>
         <w:rPr>
-          <w:b/>
-          <w:bCs/>
+          <w:rFonts w:ascii="Times New Roman" w:hAnsi="Times New Roman" w:cs="Times New Roman"/>
+          <w:sz w:val="24"/>
+          <w:szCs w:val="24"/>
         </w:rPr>
       </w:pPr>
     </w:p>
@@ -215,6 +237,7 @@
         <w:rPr>
           <w:noProof/>
         </w:rPr>
+        <w:lastRenderedPageBreak/>
         <w:drawing>
           <wp:inline distT="0" distB="0" distL="0" distR="0" wp14:anchorId="46602F01" wp14:editId="3EA7F3D8">
             <wp:extent cx="4133850" cy="3831373"/>
@@ -283,100 +306,181 @@
           <w:sz w:val="16"/>
           <w:szCs w:val="16"/>
         </w:rPr>
-        <w:t xml:space="preserve">*Sourced from the World Health Organization report: “Suicide: Key Facts, 2019” and the </w:t>
-      </w:r>
-      <w:proofErr w:type="spellStart"/>
-      <w:r>
-        <w:rPr>
-          <w:rFonts w:ascii="Avenir-BookOblique" w:hAnsi="Avenir-BookOblique" w:cs="Avenir-BookOblique"/>
+        <w:t>*Sourced from the World Health Organization report: “Suicide: Key Facts, 2019” and the WorldBank Economic Profile of the Country of Zimbabwe</w:t>
+      </w:r>
+    </w:p>
+    <w:p/>
+    <w:p>
+      <w:r>
+        <w:br w:type="page"/>
+      </w:r>
+    </w:p>
+    <w:p>
+      <w:pPr>
+        <w:pStyle w:val="Heading2"/>
+      </w:pPr>
+      <w:r>
+        <w:lastRenderedPageBreak/>
+        <w:t>Alcohol - Russia</w:t>
+      </w:r>
+    </w:p>
+    <w:p>
+      <w:pPr>
+        <w:rPr>
+          <w:shd w:val="clear" w:color="auto" w:fill="FFFFFF"/>
+        </w:rPr>
+      </w:pPr>
+      <w:r>
+        <w:rPr>
+          <w:shd w:val="clear" w:color="auto" w:fill="FFFFFF"/>
+        </w:rPr>
+        <w:t>In general, there is no single factor responsible for the suicide rate</w:t>
+      </w:r>
+      <w:r>
+        <w:rPr>
+          <w:shd w:val="clear" w:color="auto" w:fill="FFFFFF"/>
+        </w:rPr>
+        <w:t xml:space="preserve">. </w:t>
+      </w:r>
+      <w:r>
+        <w:rPr>
+          <w:shd w:val="clear" w:color="auto" w:fill="FFFFFF"/>
+        </w:rPr>
+        <w:t>Globally h</w:t>
+      </w:r>
+      <w:r>
+        <w:rPr>
+          <w:shd w:val="clear" w:color="auto" w:fill="FFFFFF"/>
+        </w:rPr>
+        <w:t xml:space="preserve">owever, harmful use of alcohol is among the major risk factors for suicide. </w:t>
+      </w:r>
+    </w:p>
+    <w:p>
+      <w:pPr>
+        <w:rPr>
+          <w:shd w:val="clear" w:color="auto" w:fill="FFFFFF"/>
+        </w:rPr>
+      </w:pPr>
+      <w:r>
+        <w:rPr>
+          <w:color w:val="000000"/>
+        </w:rPr>
+        <w:t xml:space="preserve">A study published in </w:t>
+      </w:r>
+      <w:r>
+        <w:rPr>
+          <w:b/>
+          <w:bCs/>
+          <w:color w:val="000000"/>
+        </w:rPr>
+        <w:t>The Lancet</w:t>
+      </w:r>
+      <w:r>
+        <w:rPr>
+          <w:color w:val="000000"/>
+        </w:rPr>
+        <w:t xml:space="preserve"> found that global alcohol consumption saw an increase of about 70% from 1990 to 2017, going from about 21 billion liters of pure alcohol to 35.7 billion liters of pure alcohol [7].</w:t>
+      </w:r>
+      <w:r>
+        <w:rPr>
+          <w:color w:val="000000"/>
+        </w:rPr>
+        <w:t xml:space="preserve">  </w:t>
+      </w:r>
+      <w:r>
+        <w:rPr>
+          <w:color w:val="000000"/>
+          <w:shd w:val="clear" w:color="auto" w:fill="FFFFFF"/>
+        </w:rPr>
+        <w:t>Countries that have higher rates of alcohol use generally also have higher rates of suicide.</w:t>
+      </w:r>
+      <w:r>
+        <w:rPr>
+          <w:color w:val="000000"/>
+        </w:rPr>
+        <w:t xml:space="preserve">  </w:t>
+      </w:r>
+      <w:r>
+        <w:rPr>
+          <w:color w:val="000000"/>
+          <w:shd w:val="clear" w:color="auto" w:fill="FFFFFF"/>
+        </w:rPr>
+        <w:t xml:space="preserve">Current evidence indicates an association between alcohol dependence and impulsive suicide attempts [5].  </w:t>
+      </w:r>
+    </w:p>
+    <w:p>
+      <w:r>
+        <w:t xml:space="preserve">Alcohol use disorder (AUD), defined in the WHO’s </w:t>
+      </w:r>
+      <w:r>
+        <w:rPr>
           <w:i/>
           <w:iCs/>
-          <w:sz w:val="16"/>
-          <w:szCs w:val="16"/>
-        </w:rPr>
-        <w:t>WorldBank</w:t>
-      </w:r>
-      <w:proofErr w:type="spellEnd"/>
-      <w:r>
-        <w:rPr>
-          <w:rFonts w:ascii="Avenir-BookOblique" w:hAnsi="Avenir-BookOblique" w:cs="Avenir-BookOblique"/>
-          <w:i/>
-          <w:iCs/>
-          <w:sz w:val="16"/>
-          <w:szCs w:val="16"/>
-        </w:rPr>
-        <w:t xml:space="preserve"> Economic Profile of the Country of Zimbabwe</w:t>
-      </w:r>
-    </w:p>
-    <w:p/>
-    <w:p>
-      <w:r>
-        <w:br w:type="page"/>
-      </w:r>
-    </w:p>
-    <w:p>
-      <w:pPr>
-        <w:pStyle w:val="Heading2"/>
-      </w:pPr>
-      <w:r>
-        <w:lastRenderedPageBreak/>
-        <w:t>Alcohol - Russia</w:t>
-      </w:r>
-    </w:p>
-    <w:p>
-      <w:pPr>
-        <w:numPr>
-          <w:ilvl w:val="2"/>
-          <w:numId w:val="2"/>
-        </w:numPr>
+        </w:rPr>
+        <w:t>International Classification of Diseases,</w:t>
+      </w:r>
+      <w:r>
+        <w:t xml:space="preserve"> is a chronic disease characterized by compulsive alcohol consumption, loss of control over of alcohol intake, and negative emotional state when not consuming alcohol. </w:t>
+      </w:r>
+      <w:r>
+        <w:t xml:space="preserve">Alcohol intoxication can increase dysphoria, cognitive dysfunction, impulsivity and suicidal ideation.  </w:t>
+      </w:r>
+      <w:r>
+        <w:rPr>
+          <w:color w:val="000000"/>
+        </w:rPr>
+        <w:t>People have approximately seven times increased risk for a suicide attempt soon after drinking alcohol, and this risk further increases to 37 times after heavy use of alcohol</w:t>
+      </w:r>
+      <w:r>
+        <w:rPr>
+          <w:color w:val="000000"/>
+        </w:rPr>
+        <w:t xml:space="preserve"> [4].</w:t>
+      </w:r>
+      <w:r>
+        <w:rPr>
+          <w:color w:val="000000"/>
+        </w:rPr>
+        <w:t xml:space="preserve"> </w:t>
+      </w:r>
+      <w:r>
+        <w:rPr>
+          <w:color w:val="000000"/>
+        </w:rPr>
+        <w:t>Risk of suicidal ideation, suicidal attempts and completed suicide are each increased by 2–3 times among those with Alcohol Use Disorders (AUD) in comparison with the general population [5].</w:t>
+      </w:r>
+    </w:p>
+    <w:p>
+      <w:r>
+        <w:t xml:space="preserve">In Russia, the prevalence of AUD is about 4.7%, meaning that almost 1-in-20 suffer from alcohol dependence. Alcoholism has been a problem because drinking is not only pervasive, but also a socially acceptable behavior in Russian society. </w:t>
+      </w:r>
+    </w:p>
+    <w:p>
+      <w:r>
+        <w:t>The WHO estimates that 27 persons per 100k take their own life deliberately in Russia per annum (2019).</w:t>
+      </w:r>
+      <w:r>
+        <w:t xml:space="preserve"> Of the 166 countries in our study, Russia ranks 3</w:t>
+      </w:r>
+      <w:r>
+        <w:rPr>
+          <w:vertAlign w:val="superscript"/>
+        </w:rPr>
+        <w:t>rd</w:t>
+      </w:r>
+      <w:r>
+        <w:t xml:space="preserve"> in the world for suicides per capita.</w:t>
+      </w:r>
+    </w:p>
+    <w:p>
+      <w:pPr>
         <w:spacing w:after="0" w:line="276" w:lineRule="auto"/>
       </w:pPr>
-      <w:r>
-        <w:t xml:space="preserve">Alcohol use disorder (AUD), defined in the WHO’s </w:t>
-      </w:r>
-      <w:r>
-        <w:rPr>
-          <w:i/>
-          <w:iCs/>
-        </w:rPr>
-        <w:t>International Classification of Diseases,</w:t>
-      </w:r>
-      <w:r>
-        <w:t xml:space="preserve"> is a chronic disease characterized by compulsive alcohol consumption, loss of control over of alcohol intake, and negative emotional state when not consuming alcohol.  In Russia, the prevalence of AUD is about 4.7%, meaning that almost 1-in-20 suffer from alcohol dependence. Alcoholism has been a problem because drinking is not only pervasive, but also a socially acceptable behavior in Russian society. </w:t>
-      </w:r>
-    </w:p>
-    <w:p>
-      <w:pPr>
-        <w:numPr>
-          <w:ilvl w:val="2"/>
-          <w:numId w:val="2"/>
-        </w:numPr>
+    </w:p>
+    <w:p>
+      <w:pPr>
         <w:spacing w:after="0" w:line="276" w:lineRule="auto"/>
       </w:pPr>
-    </w:p>
-    <w:p>
-      <w:pPr>
-        <w:numPr>
-          <w:ilvl w:val="2"/>
-          <w:numId w:val="2"/>
-        </w:numPr>
-        <w:spacing w:after="0" w:line="276" w:lineRule="auto"/>
-      </w:pPr>
-      <w:r>
-        <w:t>The WHO estimates that 27 persons per 100k take their own life deliberately in Russia per annum (2019).</w:t>
-      </w:r>
-      <w:r>
-        <w:t xml:space="preserve"> Of the 166 countries in our study, Russia ranks 3</w:t>
-      </w:r>
-      <w:r>
-        <w:rPr>
-          <w:vertAlign w:val="superscript"/>
-        </w:rPr>
-        <w:t>rd</w:t>
-      </w:r>
-      <w:r>
-        <w:t xml:space="preserve"> in the world for suicides per capita.</w:t>
-      </w:r>
     </w:p>
     <w:p>
       <w:pPr>
@@ -397,6 +501,7 @@
           <w:rFonts w:ascii="ArialMT" w:hAnsi="ArialMT" w:cs="ArialMT"/>
           <w:noProof/>
         </w:rPr>
+        <w:lastRenderedPageBreak/>
         <w:drawing>
           <wp:inline distT="0" distB="0" distL="0" distR="0" wp14:anchorId="3B86B93E" wp14:editId="65A34654">
             <wp:extent cx="5943600" cy="3648075"/>
@@ -614,15 +719,7 @@
     </w:p>
     <w:p>
       <w:r>
-        <w:t> [5</w:t>
-      </w:r>
-      <w:proofErr w:type="gramStart"/>
-      <w:r>
-        <w:t>]  "</w:t>
-      </w:r>
-      <w:proofErr w:type="gramEnd"/>
-      <w:r>
-        <w:t xml:space="preserve">Alcohol-Related Risk of Suicidal Ideation, Suicide Attempt ...." 20 May. 2015, </w:t>
+        <w:t xml:space="preserve"> [5]  "Alcohol-Related Risk of Suicidal Ideation, Suicide Attempt ...." 20 May. 2015, </w:t>
       </w:r>
       <w:hyperlink r:id="rId12" w:history="1">
         <w:r>
@@ -703,15 +800,7 @@
     </w:p>
     <w:p>
       <w:r>
-        <w:t xml:space="preserve">[11] “Does suicide always indicate a mental illness?”, </w:t>
-      </w:r>
-      <w:proofErr w:type="spellStart"/>
-      <w:r>
-        <w:t>Sanati</w:t>
-      </w:r>
-      <w:proofErr w:type="spellEnd"/>
-      <w:r>
-        <w:t>, A 2009,</w:t>
+        <w:t>[11] “Does suicide always indicate a mental illness?”, Sanati, A 2009,</w:t>
       </w:r>
     </w:p>
     <w:p>
@@ -732,15 +821,7 @@
     </w:p>
     <w:p>
       <w:r>
-        <w:t xml:space="preserve">[12] “The Economic Decline of Zimbabwe”, </w:t>
-      </w:r>
-      <w:proofErr w:type="spellStart"/>
-      <w:r>
-        <w:t>Munangagwa</w:t>
-      </w:r>
-      <w:proofErr w:type="spellEnd"/>
-      <w:r>
-        <w:t>, C.L. 2009</w:t>
+        <w:t>[12] “The Economic Decline of Zimbabwe”, Munangagwa, C.L. 2009</w:t>
       </w:r>
     </w:p>
     <w:p>
@@ -798,6 +879,176 @@
       <w:r>
         <w:t xml:space="preserve"> Accessed 16 Apr. 2020</w:t>
       </w:r>
+    </w:p>
+    <w:p>
+      <w:pPr>
+        <w:pStyle w:val="NormalWeb"/>
+        <w:spacing w:before="0" w:beforeAutospacing="0" w:after="0" w:afterAutospacing="0"/>
+      </w:pPr>
+      <w:r>
+        <w:rPr>
+          <w:rFonts w:ascii="Arial" w:hAnsi="Arial" w:cs="Arial"/>
+          <w:color w:val="1C1B1C"/>
+          <w:sz w:val="20"/>
+          <w:szCs w:val="20"/>
+          <w:shd w:val="clear" w:color="auto" w:fill="FFFFFF"/>
+        </w:rPr>
+        <w:t>[</w:t>
+      </w:r>
+      <w:r>
+        <w:rPr>
+          <w:rFonts w:ascii="Arial" w:hAnsi="Arial" w:cs="Arial"/>
+          <w:color w:val="1C1B1C"/>
+          <w:sz w:val="20"/>
+          <w:szCs w:val="20"/>
+          <w:shd w:val="clear" w:color="auto" w:fill="FFFFFF"/>
+        </w:rPr>
+        <w:t>1</w:t>
+      </w:r>
+      <w:r>
+        <w:rPr>
+          <w:rFonts w:ascii="Arial" w:hAnsi="Arial" w:cs="Arial"/>
+          <w:color w:val="1C1B1C"/>
+          <w:sz w:val="20"/>
+          <w:szCs w:val="20"/>
+          <w:shd w:val="clear" w:color="auto" w:fill="FFFFFF"/>
+        </w:rPr>
+        <w:t>5]</w:t>
+      </w:r>
+      <w:r>
+        <w:rPr>
+          <w:rFonts w:ascii="Arial" w:hAnsi="Arial" w:cs="Arial"/>
+          <w:color w:val="1C1B1C"/>
+          <w:sz w:val="20"/>
+          <w:szCs w:val="20"/>
+          <w:shd w:val="clear" w:color="auto" w:fill="FFFFFF"/>
+        </w:rPr>
+        <w:t xml:space="preserve"> </w:t>
+      </w:r>
+      <w:hyperlink r:id="rId19" w:history="1">
+        <w:r>
+          <w:rPr>
+            <w:rStyle w:val="Hyperlink"/>
+            <w:rFonts w:ascii="Arial" w:hAnsi="Arial" w:cs="Arial"/>
+            <w:sz w:val="20"/>
+            <w:szCs w:val="20"/>
+            <w:shd w:val="clear" w:color="auto" w:fill="FFFFFF"/>
+          </w:rPr>
+          <w:t>https://www.mhinnovation.net/resources/suicide-and-poverty-low-income-and-middle-income-countries-systematic-review</w:t>
+        </w:r>
+      </w:hyperlink>
+    </w:p>
+    <w:p>
+      <w:r>
+        <w:rPr>
+          <w:rFonts w:ascii="Arial" w:hAnsi="Arial" w:cs="Arial"/>
+          <w:color w:val="1C1B1C"/>
+          <w:sz w:val="20"/>
+          <w:szCs w:val="20"/>
+          <w:shd w:val="clear" w:color="auto" w:fill="FFFFFF"/>
+        </w:rPr>
+        <w:t>[</w:t>
+      </w:r>
+      <w:r>
+        <w:rPr>
+          <w:rFonts w:ascii="Arial" w:hAnsi="Arial" w:cs="Arial"/>
+          <w:color w:val="1C1B1C"/>
+          <w:sz w:val="20"/>
+          <w:szCs w:val="20"/>
+          <w:shd w:val="clear" w:color="auto" w:fill="FFFFFF"/>
+        </w:rPr>
+        <w:t>1</w:t>
+      </w:r>
+      <w:r>
+        <w:rPr>
+          <w:rFonts w:ascii="Arial" w:hAnsi="Arial" w:cs="Arial"/>
+          <w:color w:val="1C1B1C"/>
+          <w:sz w:val="20"/>
+          <w:szCs w:val="20"/>
+          <w:shd w:val="clear" w:color="auto" w:fill="FFFFFF"/>
+        </w:rPr>
+        <w:t xml:space="preserve">6] </w:t>
+      </w:r>
+      <w:hyperlink r:id="rId20" w:history="1">
+        <w:r>
+          <w:rPr>
+            <w:rStyle w:val="Hyperlink"/>
+            <w:rFonts w:ascii="Arial" w:hAnsi="Arial" w:cs="Arial"/>
+            <w:color w:val="1155CC"/>
+            <w:sz w:val="20"/>
+            <w:szCs w:val="20"/>
+            <w:shd w:val="clear" w:color="auto" w:fill="FFFFFF"/>
+          </w:rPr>
+          <w:t>https://www.mhinnovation.net/blog/2016/aug/5/are-suicide-and-poverty-associated-low-and-middle-income-countries</w:t>
+        </w:r>
+      </w:hyperlink>
+    </w:p>
+    <w:p>
+      <w:r>
+        <w:rPr>
+          <w:rFonts w:ascii="Arial" w:hAnsi="Arial" w:cs="Arial"/>
+          <w:color w:val="1C1B1C"/>
+          <w:sz w:val="20"/>
+          <w:szCs w:val="20"/>
+          <w:shd w:val="clear" w:color="auto" w:fill="FFFFFF"/>
+        </w:rPr>
+        <w:t>[</w:t>
+      </w:r>
+      <w:r>
+        <w:rPr>
+          <w:rFonts w:ascii="Arial" w:hAnsi="Arial" w:cs="Arial"/>
+          <w:color w:val="1C1B1C"/>
+          <w:sz w:val="20"/>
+          <w:szCs w:val="20"/>
+          <w:shd w:val="clear" w:color="auto" w:fill="FFFFFF"/>
+        </w:rPr>
+        <w:t>17</w:t>
+      </w:r>
+      <w:r>
+        <w:rPr>
+          <w:rFonts w:ascii="Arial" w:hAnsi="Arial" w:cs="Arial"/>
+          <w:color w:val="1C1B1C"/>
+          <w:sz w:val="20"/>
+          <w:szCs w:val="20"/>
+          <w:shd w:val="clear" w:color="auto" w:fill="FFFFFF"/>
+        </w:rPr>
+        <w:t xml:space="preserve">] </w:t>
+      </w:r>
+      <w:hyperlink r:id="rId21" w:history="1">
+        <w:r>
+          <w:rPr>
+            <w:rStyle w:val="Hyperlink"/>
+            <w:rFonts w:ascii="Arial" w:hAnsi="Arial" w:cs="Arial"/>
+            <w:color w:val="1155CC"/>
+            <w:sz w:val="20"/>
+            <w:szCs w:val="20"/>
+            <w:shd w:val="clear" w:color="auto" w:fill="FFFFFF"/>
+          </w:rPr>
+          <w:t>https://www.ncbi.nlm.nih.gov/p</w:t>
+        </w:r>
+        <w:r>
+          <w:rPr>
+            <w:rStyle w:val="Hyperlink"/>
+            <w:rFonts w:ascii="Arial" w:hAnsi="Arial" w:cs="Arial"/>
+            <w:color w:val="1155CC"/>
+            <w:sz w:val="20"/>
+            <w:szCs w:val="20"/>
+            <w:shd w:val="clear" w:color="auto" w:fill="FFFFFF"/>
+          </w:rPr>
+          <w:t>m</w:t>
+        </w:r>
+        <w:r>
+          <w:rPr>
+            <w:rStyle w:val="Hyperlink"/>
+            <w:rFonts w:ascii="Arial" w:hAnsi="Arial" w:cs="Arial"/>
+            <w:color w:val="1155CC"/>
+            <w:sz w:val="20"/>
+            <w:szCs w:val="20"/>
+            <w:shd w:val="clear" w:color="auto" w:fill="FFFFFF"/>
+          </w:rPr>
+          <w:t>c/articles/PMC1240102/</w:t>
+        </w:r>
+      </w:hyperlink>
     </w:p>
     <w:sectPr>
       <w:pgSz w:w="12240" w:h="15840"/>
@@ -822,9 +1073,9 @@
       <w:lvlJc w:val="left"/>
       <w:pPr>
         <w:tabs>
-          <w:tab w:val="num" w:pos="720"/>
+          <w:tab w:val="num" w:pos="360"/>
         </w:tabs>
-        <w:ind w:left="720" w:hanging="360"/>
+        <w:ind w:left="360" w:hanging="360"/>
       </w:pPr>
     </w:lvl>
     <w:lvl w:ilvl="1" w:tplc="23EC589C">
@@ -833,7 +1084,7 @@
       <w:lvlJc w:val="left"/>
       <w:pPr>
         <w:tabs>
-          <w:tab w:val="num" w:pos="360"/>
+          <w:tab w:val="num" w:pos="0"/>
         </w:tabs>
       </w:pPr>
     </w:lvl>
@@ -843,7 +1094,7 @@
       <w:lvlJc w:val="left"/>
       <w:pPr>
         <w:tabs>
-          <w:tab w:val="num" w:pos="360"/>
+          <w:tab w:val="num" w:pos="0"/>
         </w:tabs>
       </w:pPr>
     </w:lvl>
@@ -854,9 +1105,9 @@
       <w:lvlJc w:val="left"/>
       <w:pPr>
         <w:tabs>
-          <w:tab w:val="num" w:pos="2880"/>
+          <w:tab w:val="num" w:pos="2520"/>
         </w:tabs>
-        <w:ind w:left="2880" w:hanging="360"/>
+        <w:ind w:left="2520" w:hanging="360"/>
       </w:pPr>
     </w:lvl>
     <w:lvl w:ilvl="4" w:tplc="9BEC39C2" w:tentative="1">
@@ -866,9 +1117,9 @@
       <w:lvlJc w:val="left"/>
       <w:pPr>
         <w:tabs>
-          <w:tab w:val="num" w:pos="3600"/>
+          <w:tab w:val="num" w:pos="3240"/>
         </w:tabs>
-        <w:ind w:left="3600" w:hanging="360"/>
+        <w:ind w:left="3240" w:hanging="360"/>
       </w:pPr>
     </w:lvl>
     <w:lvl w:ilvl="5" w:tplc="442E19AA" w:tentative="1">
@@ -878,9 +1129,9 @@
       <w:lvlJc w:val="left"/>
       <w:pPr>
         <w:tabs>
-          <w:tab w:val="num" w:pos="4320"/>
+          <w:tab w:val="num" w:pos="3960"/>
         </w:tabs>
-        <w:ind w:left="4320" w:hanging="360"/>
+        <w:ind w:left="3960" w:hanging="360"/>
       </w:pPr>
     </w:lvl>
     <w:lvl w:ilvl="6" w:tplc="F398D804" w:tentative="1">
@@ -890,9 +1141,9 @@
       <w:lvlJc w:val="left"/>
       <w:pPr>
         <w:tabs>
-          <w:tab w:val="num" w:pos="5040"/>
+          <w:tab w:val="num" w:pos="4680"/>
         </w:tabs>
-        <w:ind w:left="5040" w:hanging="360"/>
+        <w:ind w:left="4680" w:hanging="360"/>
       </w:pPr>
     </w:lvl>
     <w:lvl w:ilvl="7" w:tplc="C5144A84" w:tentative="1">
@@ -902,9 +1153,9 @@
       <w:lvlJc w:val="left"/>
       <w:pPr>
         <w:tabs>
-          <w:tab w:val="num" w:pos="5760"/>
+          <w:tab w:val="num" w:pos="5400"/>
         </w:tabs>
-        <w:ind w:left="5760" w:hanging="360"/>
+        <w:ind w:left="5400" w:hanging="360"/>
       </w:pPr>
     </w:lvl>
     <w:lvl w:ilvl="8" w:tplc="326A931A" w:tentative="1">
@@ -914,9 +1165,9 @@
       <w:lvlJc w:val="left"/>
       <w:pPr>
         <w:tabs>
-          <w:tab w:val="num" w:pos="6480"/>
+          <w:tab w:val="num" w:pos="6120"/>
         </w:tabs>
-        <w:ind w:left="6480" w:hanging="360"/>
+        <w:ind w:left="6120" w:hanging="360"/>
       </w:pPr>
     </w:lvl>
   </w:abstractNum>
@@ -1645,7 +1896,6 @@
   <w:style w:type="character" w:default="1" w:styleId="DefaultParagraphFont">
     <w:name w:val="Default Paragraph Font"/>
     <w:uiPriority w:val="1"/>
-    <w:semiHidden/>
     <w:unhideWhenUsed/>
   </w:style>
   <w:style w:type="table" w:default="1" w:styleId="TableNormal">
@@ -1756,6 +2006,30 @@
       <w:i/>
       <w:iCs/>
       <w:color w:val="2F5496" w:themeColor="accent1" w:themeShade="BF"/>
+    </w:rPr>
+  </w:style>
+  <w:style w:type="character" w:styleId="UnresolvedMention">
+    <w:name w:val="Unresolved Mention"/>
+    <w:basedOn w:val="DefaultParagraphFont"/>
+    <w:uiPriority w:val="99"/>
+    <w:semiHidden/>
+    <w:unhideWhenUsed/>
+    <w:rsid w:val="00C45805"/>
+    <w:rPr>
+      <w:color w:val="605E5C"/>
+      <w:shd w:val="clear" w:color="auto" w:fill="E1DFDD"/>
+    </w:rPr>
+  </w:style>
+  <w:style w:type="character" w:styleId="FollowedHyperlink">
+    <w:name w:val="FollowedHyperlink"/>
+    <w:basedOn w:val="DefaultParagraphFont"/>
+    <w:uiPriority w:val="99"/>
+    <w:semiHidden/>
+    <w:unhideWhenUsed/>
+    <w:rsid w:val="009E7B0B"/>
+    <w:rPr>
+      <w:color w:val="954F72" w:themeColor="followedHyperlink"/>
+      <w:u w:val="single"/>
     </w:rPr>
   </w:style>
 </w:styles>
@@ -2061,7 +2335,7 @@
 </file>
 
 <file path=customXml/itemProps1.xml><?xml version="1.0" encoding="utf-8"?>
-<ds:datastoreItem xmlns:ds="http://schemas.openxmlformats.org/officeDocument/2006/customXml" ds:itemID="{43E17A83-322C-46F7-A8DD-BA210CEBA427}">
+<ds:datastoreItem xmlns:ds="http://schemas.openxmlformats.org/officeDocument/2006/customXml" ds:itemID="{2DFEF02A-78E8-4864-9581-43AD068D2452}">
   <ds:schemaRefs>
     <ds:schemaRef ds:uri="http://schemas.openxmlformats.org/officeDocument/2006/bibliography"/>
   </ds:schemaRefs>

</xml_diff>

<commit_message>
minor rewording in section 1
</commit_message>
<xml_diff>
--- a/report/1-research_motivation.docx
+++ b/report/1-research_motivation.docx
@@ -179,31 +179,19 @@
         <w:t>Endemic poverty, hyperinflation, and</w:t>
       </w:r>
       <w:r>
-        <w:t xml:space="preserve"> an unemployment rate of over 90% [12]</w:t>
-      </w:r>
-      <w:r>
-        <w:t xml:space="preserve"> have plagued Zimbabwe for decades, where p</w:t>
-      </w:r>
-      <w:r>
-        <w:t xml:space="preserve">olitical crisis coupled with failed economic policy </w:t>
-      </w:r>
-      <w:r>
-        <w:t xml:space="preserve">have </w:t>
-      </w:r>
-      <w:r>
-        <w:t xml:space="preserve">led to </w:t>
-      </w:r>
-      <w:r>
-        <w:t xml:space="preserve">its </w:t>
-      </w:r>
-      <w:r>
-        <w:t>decline</w:t>
-      </w:r>
-      <w:r>
-        <w:t xml:space="preserve">. </w:t>
-      </w:r>
-      <w:r>
-        <w:t xml:space="preserve">Zimbabwe’s economic woes are often attributed to the policies of former dictator Robert Mugabe. Post Mugabe, Zimbabwe continues to deal with debt issues, difficulty attracting foreign investment, and currency instability. </w:t>
+        <w:t xml:space="preserve"> an unemployment rate of over 90% [12] </w:t>
+      </w:r>
+      <w:r>
+        <w:t>are among the economic and social problems</w:t>
+      </w:r>
+      <w:r>
+        <w:t xml:space="preserve"> plagu</w:t>
+      </w:r>
+      <w:r>
+        <w:t>ing</w:t>
+      </w:r>
+      <w:r>
+        <w:t xml:space="preserve"> Zimbabwe, where political crisis coupled with failed economic policy have led to its decline. Zimbabwe’s economic woes are often attributed to the policies of former dictator Robert Mugabe. Post Mugabe, Zimbabwe continues to deal with debt issues, difficulty attracting foreign investment, and currency instability. </w:t>
       </w:r>
     </w:p>
     <w:p>
@@ -379,13 +367,7 @@
         <w:rPr>
           <w:color w:val="000000"/>
         </w:rPr>
-        <w:t xml:space="preserve"> found that global alcohol consumption saw an increase of about 70% from 1990 to 2017, going from about 21 billion liters of pure alcohol to 35.7 billion liters of pure alcohol [7].</w:t>
-      </w:r>
-      <w:r>
-        <w:rPr>
-          <w:color w:val="000000"/>
-        </w:rPr>
-        <w:t xml:space="preserve">  </w:t>
+        <w:t xml:space="preserve"> found that global alcohol consumption saw an increase of about 70% from 1990 to 2017, going from about 21 billion liters of pure alcohol to 35.7 billion liters of pure alcohol [7].  </w:t>
       </w:r>
       <w:r>
         <w:rPr>
@@ -893,37 +875,7 @@
           <w:szCs w:val="20"/>
           <w:shd w:val="clear" w:color="auto" w:fill="FFFFFF"/>
         </w:rPr>
-        <w:t>[</w:t>
-      </w:r>
-      <w:r>
-        <w:rPr>
-          <w:rFonts w:ascii="Arial" w:hAnsi="Arial" w:cs="Arial"/>
-          <w:color w:val="1C1B1C"/>
-          <w:sz w:val="20"/>
-          <w:szCs w:val="20"/>
-          <w:shd w:val="clear" w:color="auto" w:fill="FFFFFF"/>
-        </w:rPr>
-        <w:t>1</w:t>
-      </w:r>
-      <w:r>
-        <w:rPr>
-          <w:rFonts w:ascii="Arial" w:hAnsi="Arial" w:cs="Arial"/>
-          <w:color w:val="1C1B1C"/>
-          <w:sz w:val="20"/>
-          <w:szCs w:val="20"/>
-          <w:shd w:val="clear" w:color="auto" w:fill="FFFFFF"/>
-        </w:rPr>
-        <w:t>5]</w:t>
-      </w:r>
-      <w:r>
-        <w:rPr>
-          <w:rFonts w:ascii="Arial" w:hAnsi="Arial" w:cs="Arial"/>
-          <w:color w:val="1C1B1C"/>
-          <w:sz w:val="20"/>
-          <w:szCs w:val="20"/>
-          <w:shd w:val="clear" w:color="auto" w:fill="FFFFFF"/>
-        </w:rPr>
-        <w:t xml:space="preserve"> </w:t>
+        <w:t xml:space="preserve">[15] </w:t>
       </w:r>
       <w:hyperlink r:id="rId19" w:history="1">
         <w:r>
@@ -947,27 +899,7 @@
           <w:szCs w:val="20"/>
           <w:shd w:val="clear" w:color="auto" w:fill="FFFFFF"/>
         </w:rPr>
-        <w:t>[</w:t>
-      </w:r>
-      <w:r>
-        <w:rPr>
-          <w:rFonts w:ascii="Arial" w:hAnsi="Arial" w:cs="Arial"/>
-          <w:color w:val="1C1B1C"/>
-          <w:sz w:val="20"/>
-          <w:szCs w:val="20"/>
-          <w:shd w:val="clear" w:color="auto" w:fill="FFFFFF"/>
-        </w:rPr>
-        <w:t>1</w:t>
-      </w:r>
-      <w:r>
-        <w:rPr>
-          <w:rFonts w:ascii="Arial" w:hAnsi="Arial" w:cs="Arial"/>
-          <w:color w:val="1C1B1C"/>
-          <w:sz w:val="20"/>
-          <w:szCs w:val="20"/>
-          <w:shd w:val="clear" w:color="auto" w:fill="FFFFFF"/>
-        </w:rPr>
-        <w:t xml:space="preserve">6] </w:t>
+        <w:t xml:space="preserve">[16] </w:t>
       </w:r>
       <w:hyperlink r:id="rId20" w:history="1">
         <w:r>
@@ -992,27 +924,7 @@
           <w:szCs w:val="20"/>
           <w:shd w:val="clear" w:color="auto" w:fill="FFFFFF"/>
         </w:rPr>
-        <w:t>[</w:t>
-      </w:r>
-      <w:r>
-        <w:rPr>
-          <w:rFonts w:ascii="Arial" w:hAnsi="Arial" w:cs="Arial"/>
-          <w:color w:val="1C1B1C"/>
-          <w:sz w:val="20"/>
-          <w:szCs w:val="20"/>
-          <w:shd w:val="clear" w:color="auto" w:fill="FFFFFF"/>
-        </w:rPr>
-        <w:t>17</w:t>
-      </w:r>
-      <w:r>
-        <w:rPr>
-          <w:rFonts w:ascii="Arial" w:hAnsi="Arial" w:cs="Arial"/>
-          <w:color w:val="1C1B1C"/>
-          <w:sz w:val="20"/>
-          <w:szCs w:val="20"/>
-          <w:shd w:val="clear" w:color="auto" w:fill="FFFFFF"/>
-        </w:rPr>
-        <w:t xml:space="preserve">] </w:t>
+        <w:t xml:space="preserve">[17] </w:t>
       </w:r>
       <w:hyperlink r:id="rId21" w:history="1">
         <w:r>
@@ -1024,29 +936,7 @@
             <w:szCs w:val="20"/>
             <w:shd w:val="clear" w:color="auto" w:fill="FFFFFF"/>
           </w:rPr>
-          <w:t>https://www.ncbi.nlm.nih.gov/p</w:t>
-        </w:r>
-        <w:r>
-          <w:rPr>
-            <w:rStyle w:val="Hyperlink"/>
-            <w:rFonts w:ascii="Arial" w:hAnsi="Arial" w:cs="Arial"/>
-            <w:color w:val="1155CC"/>
-            <w:sz w:val="20"/>
-            <w:szCs w:val="20"/>
-            <w:shd w:val="clear" w:color="auto" w:fill="FFFFFF"/>
-          </w:rPr>
-          <w:t>m</w:t>
-        </w:r>
-        <w:r>
-          <w:rPr>
-            <w:rStyle w:val="Hyperlink"/>
-            <w:rFonts w:ascii="Arial" w:hAnsi="Arial" w:cs="Arial"/>
-            <w:color w:val="1155CC"/>
-            <w:sz w:val="20"/>
-            <w:szCs w:val="20"/>
-            <w:shd w:val="clear" w:color="auto" w:fill="FFFFFF"/>
-          </w:rPr>
-          <w:t>c/articles/PMC1240102/</w:t>
+          <w:t>https://www.ncbi.nlm.nih.gov/pmc/articles/PMC1240102/</w:t>
         </w:r>
       </w:hyperlink>
     </w:p>
@@ -1896,6 +1786,7 @@
   <w:style w:type="character" w:default="1" w:styleId="DefaultParagraphFont">
     <w:name w:val="Default Paragraph Font"/>
     <w:uiPriority w:val="1"/>
+    <w:semiHidden/>
     <w:unhideWhenUsed/>
   </w:style>
   <w:style w:type="table" w:default="1" w:styleId="TableNormal">
@@ -2335,7 +2226,7 @@
 </file>
 
 <file path=customXml/itemProps1.xml><?xml version="1.0" encoding="utf-8"?>
-<ds:datastoreItem xmlns:ds="http://schemas.openxmlformats.org/officeDocument/2006/customXml" ds:itemID="{2DFEF02A-78E8-4864-9581-43AD068D2452}">
+<ds:datastoreItem xmlns:ds="http://schemas.openxmlformats.org/officeDocument/2006/customXml" ds:itemID="{707CDEA8-D352-4D6B-A3DA-2D7731572913}">
   <ds:schemaRefs>
     <ds:schemaRef ds:uri="http://schemas.openxmlformats.org/officeDocument/2006/bibliography"/>
   </ds:schemaRefs>

</xml_diff>

<commit_message>
updated the references section and the citations in section 1
</commit_message>
<xml_diff>
--- a/report/1-research_motivation.docx
+++ b/report/1-research_motivation.docx
@@ -159,7 +159,13 @@
         </w:rPr>
       </w:pPr>
       <w:r>
-        <w:t>Suicide is the 15th leading cause of death worldwide, with over 75% of suicides occurring in low-income and middle-income countries [15]. Poverty, particularly in the form of worse economic status, diminished wealth, and unemployment is associated with suicide [15]. Poverty may be defined in terms of deprivation across the multiple dimensions of life, such as education, health, or housing [6]. Both chronic poverty and acute economic events, such as crop failure, constitute possible risk factors for suicidal ideations and behaviors [15].</w:t>
+        <w:t>Suicide is the 15th leading cause of death worldwide, with over 75% of suicides occurring in low-income and middle-income countries [15]. Poverty, particularly in the form of worse economic status, diminished wealth, and unemployment is associated with suicide [15]. Poverty may be defined in terms of deprivation across the multiple dimensions of life, such as education, health, or housing [</w:t>
+      </w:r>
+      <w:r>
+        <w:t>1</w:t>
+      </w:r>
+      <w:r>
+        <w:t>6]. Both chronic poverty and acute economic events, such as crop failure, constitute possible risk factors for suicidal ideations and behaviors [15].</w:t>
       </w:r>
     </w:p>
     <w:p>
@@ -417,19 +423,43 @@
         <w:rPr>
           <w:color w:val="000000"/>
         </w:rPr>
-        <w:t xml:space="preserve"> [4].</w:t>
+        <w:t xml:space="preserve"> [</w:t>
       </w:r>
       <w:r>
         <w:rPr>
           <w:color w:val="000000"/>
         </w:rPr>
+        <w:t>1</w:t>
+      </w:r>
+      <w:r>
+        <w:rPr>
+          <w:color w:val="000000"/>
+        </w:rPr>
+        <w:t>].</w:t>
+      </w:r>
+      <w:r>
+        <w:rPr>
+          <w:color w:val="000000"/>
+        </w:rPr>
         <w:t xml:space="preserve"> </w:t>
       </w:r>
       <w:r>
         <w:rPr>
           <w:color w:val="000000"/>
         </w:rPr>
-        <w:t>Risk of suicidal ideation, suicidal attempts and completed suicide are each increased by 2–3 times among those with Alcohol Use Disorders (AUD) in comparison with the general population [5].</w:t>
+        <w:t>Risk of suicidal ideation, suicidal attempts and completed suicide are each increased by 2–3 times among those with Alcohol Use Disorders (AUD) in comparison with the general population [</w:t>
+      </w:r>
+      <w:r>
+        <w:rPr>
+          <w:color w:val="000000"/>
+        </w:rPr>
+        <w:t>1</w:t>
+      </w:r>
+      <w:r>
+        <w:rPr>
+          <w:color w:val="000000"/>
+        </w:rPr>
+        <w:t>].</w:t>
       </w:r>
     </w:p>
     <w:p>
@@ -692,7 +722,57 @@
             <w:sz w:val="20"/>
             <w:szCs w:val="20"/>
           </w:rPr>
-          <w:t>https://www.ncbi.nlm.nih.gov/pmc/articles/PMC5340592/</w:t>
+          <w:t>https://www.ncbi.nlm.</w:t>
+        </w:r>
+        <w:r>
+          <w:rPr>
+            <w:rStyle w:val="Hyperlink"/>
+            <w:rFonts w:ascii="Arial" w:hAnsi="Arial" w:cs="Arial"/>
+            <w:color w:val="1155CC"/>
+            <w:sz w:val="20"/>
+            <w:szCs w:val="20"/>
+          </w:rPr>
+          <w:t>n</w:t>
+        </w:r>
+        <w:r>
+          <w:rPr>
+            <w:rStyle w:val="Hyperlink"/>
+            <w:rFonts w:ascii="Arial" w:hAnsi="Arial" w:cs="Arial"/>
+            <w:color w:val="1155CC"/>
+            <w:sz w:val="20"/>
+            <w:szCs w:val="20"/>
+          </w:rPr>
+          <w:t>ih.gov/pmc/</w:t>
+        </w:r>
+        <w:r>
+          <w:rPr>
+            <w:rStyle w:val="Hyperlink"/>
+            <w:rFonts w:ascii="Arial" w:hAnsi="Arial" w:cs="Arial"/>
+            <w:color w:val="1155CC"/>
+            <w:sz w:val="20"/>
+            <w:szCs w:val="20"/>
+          </w:rPr>
+          <w:t>a</w:t>
+        </w:r>
+        <w:r>
+          <w:rPr>
+            <w:rStyle w:val="Hyperlink"/>
+            <w:rFonts w:ascii="Arial" w:hAnsi="Arial" w:cs="Arial"/>
+            <w:color w:val="1155CC"/>
+            <w:sz w:val="20"/>
+            <w:szCs w:val="20"/>
+          </w:rPr>
+          <w:t>r</w:t>
+        </w:r>
+        <w:r>
+          <w:rPr>
+            <w:rStyle w:val="Hyperlink"/>
+            <w:rFonts w:ascii="Arial" w:hAnsi="Arial" w:cs="Arial"/>
+            <w:color w:val="1155CC"/>
+            <w:sz w:val="20"/>
+            <w:szCs w:val="20"/>
+          </w:rPr>
+          <w:t>ticles/PMC5340592/</w:t>
         </w:r>
       </w:hyperlink>
       <w:r>
@@ -712,7 +792,27 @@
             <w:sz w:val="20"/>
             <w:szCs w:val="20"/>
           </w:rPr>
-          <w:t>https://www.ncbi.nlm.nih.gov/pmc/articles/PMC4439031/</w:t>
+          <w:t>https://www.ncbi.nlm.nih.gov/pmc/articles/PMC4</w:t>
+        </w:r>
+        <w:r>
+          <w:rPr>
+            <w:rStyle w:val="Hyperlink"/>
+            <w:rFonts w:ascii="Arial" w:hAnsi="Arial" w:cs="Arial"/>
+            <w:color w:val="1155CC"/>
+            <w:sz w:val="20"/>
+            <w:szCs w:val="20"/>
+          </w:rPr>
+          <w:t>4</w:t>
+        </w:r>
+        <w:r>
+          <w:rPr>
+            <w:rStyle w:val="Hyperlink"/>
+            <w:rFonts w:ascii="Arial" w:hAnsi="Arial" w:cs="Arial"/>
+            <w:color w:val="1155CC"/>
+            <w:sz w:val="20"/>
+            <w:szCs w:val="20"/>
+          </w:rPr>
+          <w:t>39031/</w:t>
         </w:r>
       </w:hyperlink>
       <w:r>
@@ -734,7 +834,25 @@
             <w:sz w:val="20"/>
             <w:szCs w:val="20"/>
           </w:rPr>
-          <w:t>https://ourworldindata.org/alcohol-consumption</w:t>
+          <w:t>https://ourworldindata.org/alcohol-co</w:t>
+        </w:r>
+        <w:r>
+          <w:rPr>
+            <w:rStyle w:val="Hyperlink"/>
+            <w:rFonts w:ascii="Arial" w:hAnsi="Arial" w:cs="Arial"/>
+            <w:sz w:val="20"/>
+            <w:szCs w:val="20"/>
+          </w:rPr>
+          <w:t>n</w:t>
+        </w:r>
+        <w:r>
+          <w:rPr>
+            <w:rStyle w:val="Hyperlink"/>
+            <w:rFonts w:ascii="Arial" w:hAnsi="Arial" w:cs="Arial"/>
+            <w:sz w:val="20"/>
+            <w:szCs w:val="20"/>
+          </w:rPr>
+          <w:t>sumption</w:t>
         </w:r>
       </w:hyperlink>
       <w:r>
@@ -773,7 +891,43 @@
             <w:sz w:val="20"/>
             <w:szCs w:val="20"/>
           </w:rPr>
-          <w:t>https://www.forbes.com/sites/niallmccarthy/2019/05/09/where-global-alcohol-consumption-is-rising-falling-infographic</w:t>
+          <w:t>https://ww</w:t>
+        </w:r>
+        <w:r>
+          <w:rPr>
+            <w:rStyle w:val="Hyperlink"/>
+            <w:rFonts w:ascii="Arial" w:hAnsi="Arial" w:cs="Arial"/>
+            <w:sz w:val="20"/>
+            <w:szCs w:val="20"/>
+          </w:rPr>
+          <w:t>w</w:t>
+        </w:r>
+        <w:r>
+          <w:rPr>
+            <w:rStyle w:val="Hyperlink"/>
+            <w:rFonts w:ascii="Arial" w:hAnsi="Arial" w:cs="Arial"/>
+            <w:sz w:val="20"/>
+            <w:szCs w:val="20"/>
+          </w:rPr>
+          <w:t>.forbes.com/sites/niallmccarthy</w:t>
+        </w:r>
+        <w:r>
+          <w:rPr>
+            <w:rStyle w:val="Hyperlink"/>
+            <w:rFonts w:ascii="Arial" w:hAnsi="Arial" w:cs="Arial"/>
+            <w:sz w:val="20"/>
+            <w:szCs w:val="20"/>
+          </w:rPr>
+          <w:t>/</w:t>
+        </w:r>
+        <w:r>
+          <w:rPr>
+            <w:rStyle w:val="Hyperlink"/>
+            <w:rFonts w:ascii="Arial" w:hAnsi="Arial" w:cs="Arial"/>
+            <w:sz w:val="20"/>
+            <w:szCs w:val="20"/>
+          </w:rPr>
+          <w:t>2019/05/09/where-global-alcohol-consumption-is-rising-falling-infographic</w:t>
         </w:r>
       </w:hyperlink>
       <w:r>
@@ -936,7 +1090,51 @@
             <w:szCs w:val="20"/>
             <w:shd w:val="clear" w:color="auto" w:fill="FFFFFF"/>
           </w:rPr>
-          <w:t>https://www.ncbi.nlm.nih.gov/pmc/articles/PMC1240102/</w:t>
+          <w:t>https://www.ncbi.nlm.nih.gov</w:t>
+        </w:r>
+        <w:r>
+          <w:rPr>
+            <w:rStyle w:val="Hyperlink"/>
+            <w:rFonts w:ascii="Arial" w:hAnsi="Arial" w:cs="Arial"/>
+            <w:color w:val="1155CC"/>
+            <w:sz w:val="20"/>
+            <w:szCs w:val="20"/>
+            <w:shd w:val="clear" w:color="auto" w:fill="FFFFFF"/>
+          </w:rPr>
+          <w:t>/</w:t>
+        </w:r>
+        <w:r>
+          <w:rPr>
+            <w:rStyle w:val="Hyperlink"/>
+            <w:rFonts w:ascii="Arial" w:hAnsi="Arial" w:cs="Arial"/>
+            <w:color w:val="1155CC"/>
+            <w:sz w:val="20"/>
+            <w:szCs w:val="20"/>
+            <w:shd w:val="clear" w:color="auto" w:fill="FFFFFF"/>
+          </w:rPr>
+          <w:t>p</w:t>
+        </w:r>
+        <w:r>
+          <w:rPr>
+            <w:rStyle w:val="Hyperlink"/>
+            <w:rFonts w:ascii="Arial" w:hAnsi="Arial" w:cs="Arial"/>
+            <w:color w:val="1155CC"/>
+            <w:sz w:val="20"/>
+            <w:szCs w:val="20"/>
+            <w:shd w:val="clear" w:color="auto" w:fill="FFFFFF"/>
+          </w:rPr>
+          <w:t>m</w:t>
+        </w:r>
+        <w:r>
+          <w:rPr>
+            <w:rStyle w:val="Hyperlink"/>
+            <w:rFonts w:ascii="Arial" w:hAnsi="Arial" w:cs="Arial"/>
+            <w:color w:val="1155CC"/>
+            <w:sz w:val="20"/>
+            <w:szCs w:val="20"/>
+            <w:shd w:val="clear" w:color="auto" w:fill="FFFFFF"/>
+          </w:rPr>
+          <w:t>c/articles/PMC1240102/</w:t>
         </w:r>
       </w:hyperlink>
     </w:p>
@@ -2226,7 +2424,7 @@
 </file>
 
 <file path=customXml/itemProps1.xml><?xml version="1.0" encoding="utf-8"?>
-<ds:datastoreItem xmlns:ds="http://schemas.openxmlformats.org/officeDocument/2006/customXml" ds:itemID="{707CDEA8-D352-4D6B-A3DA-2D7731572913}">
+<ds:datastoreItem xmlns:ds="http://schemas.openxmlformats.org/officeDocument/2006/customXml" ds:itemID="{B3A73FE9-3E20-4717-95B2-A7D921C5D6C8}">
   <ds:schemaRefs>
     <ds:schemaRef ds:uri="http://schemas.openxmlformats.org/officeDocument/2006/bibliography"/>
   </ds:schemaRefs>

</xml_diff>